<commit_message>
Planeamento atualizado, estrutura de projectos base modificada
</commit_message>
<xml_diff>
--- a/PlaneamentoLETI_SISEM_2021_22.docx
+++ b/PlaneamentoLETI_SISEM_2021_22.docx
@@ -9,6 +9,7 @@
           <w:bCs/>
           <w:sz w:val="44"/>
           <w:szCs w:val="44"/>
+          <w:lang w:val="pt-PT"/>
         </w:rPr>
       </w:pPr>
       <w:r>
@@ -27,17 +28,9 @@
           <w:bCs/>
           <w:sz w:val="44"/>
           <w:szCs w:val="44"/>
-        </w:rPr>
-        <w:t xml:space="preserve"> LETI-SISEM </w:t>
-      </w:r>
-      <w:r>
-        <w:rPr>
-          <w:b/>
-          <w:bCs/>
-          <w:sz w:val="44"/>
-          <w:szCs w:val="44"/>
-        </w:rPr>
-        <w:t>2021/22</w:t>
+          <w:lang w:val="pt-PT"/>
+        </w:rPr>
+        <w:t xml:space="preserve"> LETI-SISEM 2021/22</w:t>
       </w:r>
     </w:p>
     <w:p>
@@ -47,6 +40,7 @@
           <w:bCs/>
           <w:sz w:val="44"/>
           <w:szCs w:val="44"/>
+          <w:lang w:val="pt-PT"/>
         </w:rPr>
       </w:pPr>
     </w:p>
@@ -108,7 +102,27 @@
           <w:szCs w:val="28"/>
           <w:lang w:val="pt-PT"/>
         </w:rPr>
-        <w:t>1 Semana</w:t>
+        <w:t>1</w:t>
+      </w:r>
+      <w:r>
+        <w:rPr>
+          <w:b/>
+          <w:bCs/>
+          <w:sz w:val="28"/>
+          <w:szCs w:val="28"/>
+          <w:lang w:val="pt-PT"/>
+        </w:rPr>
+        <w:t>ª</w:t>
+      </w:r>
+      <w:r>
+        <w:rPr>
+          <w:b/>
+          <w:bCs/>
+          <w:sz w:val="28"/>
+          <w:szCs w:val="28"/>
+          <w:lang w:val="pt-PT"/>
+        </w:rPr>
+        <w:t xml:space="preserve"> Semana</w:t>
       </w:r>
       <w:r>
         <w:rPr>
@@ -148,25 +162,15 @@
           <w:szCs w:val="28"/>
           <w:lang w:val="pt-PT"/>
         </w:rPr>
-        <w:t xml:space="preserve"> Apresentação da disciplina bem como ferramentas que serão usadas na mesma (DAVE, </w:t>
-      </w:r>
-      <w:proofErr w:type="spellStart"/>
-      <w:r>
-        <w:rPr>
-          <w:sz w:val="28"/>
-          <w:szCs w:val="28"/>
-          <w:lang w:val="pt-PT"/>
-        </w:rPr>
-        <w:t>Micrium</w:t>
-      </w:r>
-      <w:proofErr w:type="spellEnd"/>
-      <w:r>
-        <w:rPr>
-          <w:sz w:val="28"/>
-          <w:szCs w:val="28"/>
-          <w:lang w:val="pt-PT"/>
-        </w:rPr>
-        <w:t>). Partilhar material que deverá ser comprado pelo estudante (semana 1 ou 2).</w:t>
+        <w:t xml:space="preserve"> Apresentação da disciplina bem como ferramentas que serão usadas na mesma (DAVE, Micrium). Partilhar material que deverá ser comprado pelo estudante (semana 1 ou 2)</w:t>
+      </w:r>
+      <w:r>
+        <w:rPr>
+          <w:sz w:val="28"/>
+          <w:szCs w:val="28"/>
+          <w:lang w:val="pt-PT"/>
+        </w:rPr>
+        <w:t xml:space="preserve"> -</w:t>
       </w:r>
       <w:r>
         <w:rPr>
@@ -175,6 +179,54 @@
           <w:lang w:val="pt-PT"/>
         </w:rPr>
         <w:t xml:space="preserve"> </w:t>
+      </w:r>
+      <w:r>
+        <w:rPr>
+          <w:sz w:val="28"/>
+          <w:szCs w:val="28"/>
+          <w:lang w:val="pt-PT"/>
+        </w:rPr>
+        <w:t>001_DAVE4_Instalação</w:t>
+      </w:r>
+      <w:r>
+        <w:rPr>
+          <w:sz w:val="28"/>
+          <w:szCs w:val="28"/>
+          <w:lang w:val="pt-PT"/>
+        </w:rPr>
+        <w:t xml:space="preserve">, </w:t>
+      </w:r>
+      <w:r>
+        <w:rPr>
+          <w:sz w:val="28"/>
+          <w:szCs w:val="28"/>
+          <w:lang w:val="pt-PT"/>
+        </w:rPr>
+        <w:t>002_DAVE4_Projectos</w:t>
+      </w:r>
+      <w:r>
+        <w:rPr>
+          <w:sz w:val="28"/>
+          <w:szCs w:val="28"/>
+          <w:lang w:val="pt-PT"/>
+        </w:rPr>
+        <w:t xml:space="preserve">, </w:t>
+      </w:r>
+      <w:r>
+        <w:rPr>
+          <w:sz w:val="28"/>
+          <w:szCs w:val="28"/>
+          <w:lang w:val="pt-PT"/>
+        </w:rPr>
+        <w:t>003_DAVE4_Compilação</w:t>
+      </w:r>
+      <w:r>
+        <w:rPr>
+          <w:sz w:val="28"/>
+          <w:szCs w:val="28"/>
+          <w:lang w:val="pt-PT"/>
+        </w:rPr>
+        <w:t>.</w:t>
       </w:r>
     </w:p>
     <w:p>
@@ -193,7 +245,27 @@
           <w:szCs w:val="28"/>
           <w:lang w:val="pt-PT"/>
         </w:rPr>
-        <w:t>2 Semana</w:t>
+        <w:t>2</w:t>
+      </w:r>
+      <w:r>
+        <w:rPr>
+          <w:b/>
+          <w:bCs/>
+          <w:sz w:val="28"/>
+          <w:szCs w:val="28"/>
+          <w:lang w:val="pt-PT"/>
+        </w:rPr>
+        <w:t>ª</w:t>
+      </w:r>
+      <w:r>
+        <w:rPr>
+          <w:b/>
+          <w:bCs/>
+          <w:sz w:val="28"/>
+          <w:szCs w:val="28"/>
+          <w:lang w:val="pt-PT"/>
+        </w:rPr>
+        <w:t xml:space="preserve"> Semana</w:t>
       </w:r>
       <w:r>
         <w:rPr>
@@ -257,15 +329,23 @@
           <w:szCs w:val="28"/>
           <w:lang w:val="pt-PT"/>
         </w:rPr>
-        <w:t>Ajuda na instalação dos so</w:t>
-      </w:r>
-      <w:r>
-        <w:rPr>
-          <w:sz w:val="28"/>
-          <w:szCs w:val="28"/>
-          <w:lang w:val="pt-PT"/>
-        </w:rPr>
-        <w:t xml:space="preserve">ftwares, distribuir os microcontroladores. </w:t>
+        <w:t>Ajuda na instalação dos softwares, distribuir os microcontroladores</w:t>
+      </w:r>
+      <w:r>
+        <w:rPr>
+          <w:sz w:val="28"/>
+          <w:szCs w:val="28"/>
+          <w:lang w:val="pt-PT"/>
+        </w:rPr>
+        <w:t xml:space="preserve"> - </w:t>
+      </w:r>
+      <w:r>
+        <w:rPr>
+          <w:sz w:val="28"/>
+          <w:szCs w:val="28"/>
+          <w:lang w:val="pt-PT"/>
+        </w:rPr>
+        <w:t>004_DAVE4_APPs</w:t>
       </w:r>
     </w:p>
     <w:p>
@@ -278,6 +358,36 @@
       </w:pPr>
       <w:r>
         <w:rPr>
+          <w:b/>
+          <w:bCs/>
+          <w:sz w:val="28"/>
+          <w:szCs w:val="28"/>
+          <w:lang w:val="pt-PT"/>
+        </w:rPr>
+        <w:t>3</w:t>
+      </w:r>
+      <w:r>
+        <w:rPr>
+          <w:b/>
+          <w:bCs/>
+          <w:sz w:val="28"/>
+          <w:szCs w:val="28"/>
+          <w:lang w:val="pt-PT"/>
+        </w:rPr>
+        <w:t>ª</w:t>
+      </w:r>
+      <w:r>
+        <w:rPr>
+          <w:b/>
+          <w:bCs/>
+          <w:sz w:val="28"/>
+          <w:szCs w:val="28"/>
+          <w:lang w:val="pt-PT"/>
+        </w:rPr>
+        <w:t xml:space="preserve"> Semana</w:t>
+      </w:r>
+      <w:r>
+        <w:rPr>
           <w:sz w:val="28"/>
           <w:szCs w:val="28"/>
           <w:lang w:val="pt-PT"/>
@@ -286,16 +396,6 @@
       </w:r>
       <w:r>
         <w:rPr>
-          <w:b/>
-          <w:bCs/>
-          <w:sz w:val="28"/>
-          <w:szCs w:val="28"/>
-          <w:lang w:val="pt-PT"/>
-        </w:rPr>
-        <w:t>3 Semana</w:t>
-      </w:r>
-      <w:r>
-        <w:rPr>
           <w:sz w:val="28"/>
           <w:szCs w:val="28"/>
           <w:lang w:val="pt-PT"/>
@@ -308,6 +408,14 @@
           <w:szCs w:val="28"/>
           <w:lang w:val="pt-PT"/>
         </w:rPr>
+        <w:sym w:font="Wingdings" w:char="F0E0"/>
+      </w:r>
+      <w:r>
+        <w:rPr>
+          <w:sz w:val="28"/>
+          <w:szCs w:val="28"/>
+          <w:lang w:val="pt-PT"/>
+        </w:rPr>
         <w:t xml:space="preserve"> </w:t>
       </w:r>
       <w:r>
@@ -316,22 +424,6 @@
           <w:szCs w:val="28"/>
           <w:lang w:val="pt-PT"/>
         </w:rPr>
-        <w:sym w:font="Wingdings" w:char="F0E0"/>
-      </w:r>
-      <w:r>
-        <w:rPr>
-          <w:sz w:val="28"/>
-          <w:szCs w:val="28"/>
-          <w:lang w:val="pt-PT"/>
-        </w:rPr>
-        <w:t xml:space="preserve"> </w:t>
-      </w:r>
-      <w:r>
-        <w:rPr>
-          <w:sz w:val="28"/>
-          <w:szCs w:val="28"/>
-          <w:lang w:val="pt-PT"/>
-        </w:rPr>
         <w:t xml:space="preserve"> Apresentação do projeto 0</w:t>
       </w:r>
       <w:r>
@@ -342,59 +434,45 @@
         </w:rPr>
         <w:t xml:space="preserve"> -&gt; Inputs/Outputs/Esquemático do LED, </w:t>
       </w:r>
-      <w:proofErr w:type="gramStart"/>
-      <w:r>
-        <w:rPr>
-          <w:sz w:val="28"/>
-          <w:szCs w:val="28"/>
-          <w:lang w:val="pt-PT"/>
-        </w:rPr>
-        <w:t>calculo</w:t>
-      </w:r>
-      <w:proofErr w:type="gramEnd"/>
-      <w:r>
-        <w:rPr>
-          <w:sz w:val="28"/>
-          <w:szCs w:val="28"/>
-          <w:lang w:val="pt-PT"/>
-        </w:rPr>
-        <w:t xml:space="preserve"> de resistência indicada para LED, pull </w:t>
-      </w:r>
-      <w:proofErr w:type="spellStart"/>
-      <w:r>
-        <w:rPr>
-          <w:sz w:val="28"/>
-          <w:szCs w:val="28"/>
-          <w:lang w:val="pt-PT"/>
-        </w:rPr>
-        <w:t>up</w:t>
-      </w:r>
-      <w:proofErr w:type="spellEnd"/>
-      <w:r>
-        <w:rPr>
-          <w:sz w:val="28"/>
-          <w:szCs w:val="28"/>
-          <w:lang w:val="pt-PT"/>
-        </w:rPr>
-        <w:t xml:space="preserve">/ pull </w:t>
-      </w:r>
-      <w:proofErr w:type="spellStart"/>
-      <w:r>
-        <w:rPr>
-          <w:sz w:val="28"/>
-          <w:szCs w:val="28"/>
-          <w:lang w:val="pt-PT"/>
-        </w:rPr>
-        <w:t>down</w:t>
-      </w:r>
-      <w:proofErr w:type="spellEnd"/>
-      <w:r>
-        <w:rPr>
-          <w:sz w:val="28"/>
-          <w:szCs w:val="28"/>
-          <w:lang w:val="pt-PT"/>
-        </w:rPr>
-        <w:t xml:space="preserve">, interrupções </w:t>
+      <w:r>
+        <w:rPr>
+          <w:sz w:val="28"/>
+          <w:szCs w:val="28"/>
+          <w:lang w:val="pt-PT"/>
+        </w:rPr>
+        <w:t>cálculo</w:t>
+      </w:r>
+      <w:r>
+        <w:rPr>
+          <w:sz w:val="28"/>
+          <w:szCs w:val="28"/>
+          <w:lang w:val="pt-PT"/>
+        </w:rPr>
+        <w:t xml:space="preserve"> de resistência indicada para LED, pull up/ pull down, interrupções </w:t>
+      </w:r>
+      <w:r>
+        <w:rPr>
+          <w:sz w:val="28"/>
+          <w:szCs w:val="28"/>
+          <w:lang w:val="pt-PT"/>
+        </w:rPr>
+        <w:t xml:space="preserve">- </w:t>
+      </w:r>
+      <w:r>
+        <w:rPr>
+          <w:sz w:val="28"/>
+          <w:szCs w:val="28"/>
+          <w:lang w:val="pt-PT"/>
+        </w:rPr>
+        <w:t>005_Projeto_de_inicia</w:t>
+      </w:r>
+      <w:r>
+        <w:rPr>
+          <w:sz w:val="28"/>
+          <w:szCs w:val="28"/>
+          <w:lang w:val="pt-PT"/>
+        </w:rPr>
+        <w:t>ção</w:t>
       </w:r>
     </w:p>
     <w:p>
@@ -413,23 +491,35 @@
           <w:szCs w:val="28"/>
           <w:lang w:val="pt-PT"/>
         </w:rPr>
-        <w:t>4 Semana</w:t>
-      </w:r>
-      <w:r>
-        <w:rPr>
-          <w:sz w:val="28"/>
-          <w:szCs w:val="28"/>
-          <w:lang w:val="pt-PT"/>
-        </w:rPr>
-        <w:t xml:space="preserve"> </w:t>
-      </w:r>
-      <w:r>
-        <w:rPr>
-          <w:sz w:val="28"/>
-          <w:szCs w:val="28"/>
-          <w:lang w:val="pt-PT"/>
-        </w:rPr>
-        <w:t xml:space="preserve"> </w:t>
+        <w:t>4</w:t>
+      </w:r>
+      <w:r>
+        <w:rPr>
+          <w:b/>
+          <w:bCs/>
+          <w:sz w:val="28"/>
+          <w:szCs w:val="28"/>
+          <w:lang w:val="pt-PT"/>
+        </w:rPr>
+        <w:t>ª</w:t>
+      </w:r>
+      <w:r>
+        <w:rPr>
+          <w:b/>
+          <w:bCs/>
+          <w:sz w:val="28"/>
+          <w:szCs w:val="28"/>
+          <w:lang w:val="pt-PT"/>
+        </w:rPr>
+        <w:t xml:space="preserve"> Semana</w:t>
+      </w:r>
+      <w:r>
+        <w:rPr>
+          <w:sz w:val="28"/>
+          <w:szCs w:val="28"/>
+          <w:lang w:val="pt-PT"/>
+        </w:rPr>
+        <w:t xml:space="preserve">  </w:t>
       </w:r>
       <w:r>
         <w:rPr>
@@ -445,15 +535,47 @@
           <w:szCs w:val="28"/>
           <w:lang w:val="pt-PT"/>
         </w:rPr>
-        <w:t xml:space="preserve"> </w:t>
-      </w:r>
-      <w:r>
-        <w:rPr>
-          <w:sz w:val="28"/>
-          <w:szCs w:val="28"/>
-          <w:lang w:val="pt-PT"/>
-        </w:rPr>
-        <w:t>Continuação do projeto 0. Apresentação de projetos (compra de material)</w:t>
+        <w:t xml:space="preserve"> Continuação do projeto 0. Apresentação de projetos (compra de material</w:t>
+      </w:r>
+      <w:r>
+        <w:rPr>
+          <w:sz w:val="28"/>
+          <w:szCs w:val="28"/>
+          <w:lang w:val="pt-PT"/>
+        </w:rPr>
+        <w:t xml:space="preserve">) - </w:t>
+      </w:r>
+      <w:r>
+        <w:rPr>
+          <w:sz w:val="28"/>
+          <w:szCs w:val="28"/>
+          <w:lang w:val="pt-PT"/>
+        </w:rPr>
+        <w:t>005_Projeto_de_iniciação</w:t>
+      </w:r>
+      <w:r>
+        <w:rPr>
+          <w:sz w:val="28"/>
+          <w:szCs w:val="28"/>
+          <w:lang w:val="pt-PT"/>
+        </w:rPr>
+        <w:t xml:space="preserve">, </w:t>
+      </w:r>
+      <w:r>
+        <w:rPr>
+          <w:sz w:val="28"/>
+          <w:szCs w:val="28"/>
+          <w:lang w:val="pt-PT"/>
+        </w:rPr>
+        <w:t>006_</w:t>
+      </w:r>
+      <w:r>
+        <w:rPr>
+          <w:sz w:val="28"/>
+          <w:szCs w:val="28"/>
+          <w:lang w:val="pt-PT"/>
+        </w:rPr>
+        <w:t>ucProbe</w:t>
       </w:r>
     </w:p>
     <w:p>
@@ -472,23 +594,35 @@
           <w:szCs w:val="28"/>
           <w:lang w:val="pt-PT"/>
         </w:rPr>
-        <w:t>5 Semana</w:t>
-      </w:r>
-      <w:r>
-        <w:rPr>
-          <w:sz w:val="28"/>
-          <w:szCs w:val="28"/>
-          <w:lang w:val="pt-PT"/>
-        </w:rPr>
-        <w:t xml:space="preserve"> </w:t>
-      </w:r>
-      <w:r>
-        <w:rPr>
-          <w:sz w:val="28"/>
-          <w:szCs w:val="28"/>
-          <w:lang w:val="pt-PT"/>
-        </w:rPr>
-        <w:t xml:space="preserve"> </w:t>
+        <w:t>5</w:t>
+      </w:r>
+      <w:r>
+        <w:rPr>
+          <w:b/>
+          <w:bCs/>
+          <w:sz w:val="28"/>
+          <w:szCs w:val="28"/>
+          <w:lang w:val="pt-PT"/>
+        </w:rPr>
+        <w:t>ª</w:t>
+      </w:r>
+      <w:r>
+        <w:rPr>
+          <w:b/>
+          <w:bCs/>
+          <w:sz w:val="28"/>
+          <w:szCs w:val="28"/>
+          <w:lang w:val="pt-PT"/>
+        </w:rPr>
+        <w:t xml:space="preserve"> Semana</w:t>
+      </w:r>
+      <w:r>
+        <w:rPr>
+          <w:sz w:val="28"/>
+          <w:szCs w:val="28"/>
+          <w:lang w:val="pt-PT"/>
+        </w:rPr>
+        <w:t xml:space="preserve">  </w:t>
       </w:r>
       <w:r>
         <w:rPr>
@@ -504,15 +638,7 @@
           <w:szCs w:val="28"/>
           <w:lang w:val="pt-PT"/>
         </w:rPr>
-        <w:t xml:space="preserve"> </w:t>
-      </w:r>
-      <w:r>
-        <w:rPr>
-          <w:sz w:val="28"/>
-          <w:szCs w:val="28"/>
-          <w:lang w:val="pt-PT"/>
-        </w:rPr>
-        <w:t xml:space="preserve"> Apresentação individual do projeto 0. Escolha do projeto final, distribuição de componentes </w:t>
+        <w:t xml:space="preserve">  Apresentação individual do projeto 0. Escolha do projeto final, distribuição de componentes </w:t>
       </w:r>
     </w:p>
     <w:p>
@@ -531,23 +657,35 @@
           <w:szCs w:val="28"/>
           <w:lang w:val="pt-PT"/>
         </w:rPr>
-        <w:t>6 -13 Semana</w:t>
-      </w:r>
-      <w:r>
-        <w:rPr>
-          <w:sz w:val="28"/>
-          <w:szCs w:val="28"/>
-          <w:lang w:val="pt-PT"/>
-        </w:rPr>
-        <w:t xml:space="preserve"> </w:t>
-      </w:r>
-      <w:r>
-        <w:rPr>
-          <w:sz w:val="28"/>
-          <w:szCs w:val="28"/>
-          <w:lang w:val="pt-PT"/>
-        </w:rPr>
-        <w:t xml:space="preserve"> </w:t>
+        <w:t>6</w:t>
+      </w:r>
+      <w:r>
+        <w:rPr>
+          <w:b/>
+          <w:bCs/>
+          <w:sz w:val="28"/>
+          <w:szCs w:val="28"/>
+          <w:lang w:val="pt-PT"/>
+        </w:rPr>
+        <w:t>ª</w:t>
+      </w:r>
+      <w:r>
+        <w:rPr>
+          <w:b/>
+          <w:bCs/>
+          <w:sz w:val="28"/>
+          <w:szCs w:val="28"/>
+          <w:lang w:val="pt-PT"/>
+        </w:rPr>
+        <w:t xml:space="preserve"> Semana</w:t>
+      </w:r>
+      <w:r>
+        <w:rPr>
+          <w:sz w:val="28"/>
+          <w:szCs w:val="28"/>
+          <w:lang w:val="pt-PT"/>
+        </w:rPr>
+        <w:t xml:space="preserve">  </w:t>
       </w:r>
       <w:r>
         <w:rPr>
@@ -563,15 +701,47 @@
           <w:szCs w:val="28"/>
           <w:lang w:val="pt-PT"/>
         </w:rPr>
-        <w:t xml:space="preserve"> </w:t>
-      </w:r>
-      <w:r>
-        <w:rPr>
-          <w:sz w:val="28"/>
-          <w:szCs w:val="28"/>
-          <w:lang w:val="pt-PT"/>
-        </w:rPr>
-        <w:t xml:space="preserve"> Desenvolvimento do projeto </w:t>
+        <w:t xml:space="preserve">  </w:t>
+      </w:r>
+      <w:r>
+        <w:rPr>
+          <w:sz w:val="28"/>
+          <w:szCs w:val="28"/>
+          <w:lang w:val="pt-PT"/>
+        </w:rPr>
+        <w:t xml:space="preserve">Apresentação dos projetos, escolha dos projetos e apresentação do git. </w:t>
+      </w:r>
+      <w:r>
+        <w:rPr>
+          <w:sz w:val="28"/>
+          <w:szCs w:val="28"/>
+          <w:lang w:val="pt-PT"/>
+        </w:rPr>
+        <w:t>008_Projecto_final</w:t>
+      </w:r>
+      <w:r>
+        <w:rPr>
+          <w:sz w:val="28"/>
+          <w:szCs w:val="28"/>
+          <w:lang w:val="pt-PT"/>
+        </w:rPr>
+        <w:t xml:space="preserve">, </w:t>
+      </w:r>
+      <w:r>
+        <w:rPr>
+          <w:sz w:val="28"/>
+          <w:szCs w:val="28"/>
+          <w:lang w:val="pt-PT"/>
+        </w:rPr>
+        <w:t>007_Gi</w:t>
+      </w:r>
+      <w:r>
+        <w:rPr>
+          <w:sz w:val="28"/>
+          <w:szCs w:val="28"/>
+          <w:lang w:val="pt-PT"/>
+        </w:rPr>
+        <w:t>t</w:t>
       </w:r>
     </w:p>
     <w:p>
@@ -588,9 +758,123 @@
           <w:bCs/>
           <w:sz w:val="28"/>
           <w:szCs w:val="28"/>
-          <w:lang w:val="pt-PT"/>
-        </w:rPr>
-        <w:t>14 Semana</w:t>
+          <w:u w:val="single"/>
+          <w:lang w:val="pt-PT"/>
+        </w:rPr>
+        <w:t>7ª</w:t>
+      </w:r>
+      <w:r>
+        <w:rPr>
+          <w:b/>
+          <w:bCs/>
+          <w:sz w:val="28"/>
+          <w:szCs w:val="28"/>
+          <w:lang w:val="pt-PT"/>
+        </w:rPr>
+        <w:t xml:space="preserve"> -</w:t>
+      </w:r>
+      <w:r>
+        <w:rPr>
+          <w:b/>
+          <w:bCs/>
+          <w:sz w:val="28"/>
+          <w:szCs w:val="28"/>
+          <w:lang w:val="pt-PT"/>
+        </w:rPr>
+        <w:t xml:space="preserve"> </w:t>
+      </w:r>
+      <w:r>
+        <w:rPr>
+          <w:b/>
+          <w:bCs/>
+          <w:sz w:val="28"/>
+          <w:szCs w:val="28"/>
+          <w:lang w:val="pt-PT"/>
+        </w:rPr>
+        <w:t>13</w:t>
+      </w:r>
+      <w:r>
+        <w:rPr>
+          <w:b/>
+          <w:bCs/>
+          <w:sz w:val="28"/>
+          <w:szCs w:val="28"/>
+          <w:lang w:val="pt-PT"/>
+        </w:rPr>
+        <w:t>ª</w:t>
+      </w:r>
+      <w:r>
+        <w:rPr>
+          <w:b/>
+          <w:bCs/>
+          <w:sz w:val="28"/>
+          <w:szCs w:val="28"/>
+          <w:lang w:val="pt-PT"/>
+        </w:rPr>
+        <w:t xml:space="preserve"> Semana</w:t>
+      </w:r>
+      <w:r>
+        <w:rPr>
+          <w:sz w:val="28"/>
+          <w:szCs w:val="28"/>
+          <w:lang w:val="pt-PT"/>
+        </w:rPr>
+        <w:t xml:space="preserve">  </w:t>
+      </w:r>
+      <w:r>
+        <w:rPr>
+          <w:sz w:val="28"/>
+          <w:szCs w:val="28"/>
+          <w:lang w:val="pt-PT"/>
+        </w:rPr>
+        <w:sym w:font="Wingdings" w:char="F0E0"/>
+      </w:r>
+      <w:r>
+        <w:rPr>
+          <w:sz w:val="28"/>
+          <w:szCs w:val="28"/>
+          <w:lang w:val="pt-PT"/>
+        </w:rPr>
+        <w:t xml:space="preserve">  Desenvolvimento do projeto </w:t>
+      </w:r>
+    </w:p>
+    <w:p>
+      <w:pPr>
+        <w:rPr>
+          <w:sz w:val="28"/>
+          <w:szCs w:val="28"/>
+          <w:lang w:val="pt-PT"/>
+        </w:rPr>
+      </w:pPr>
+      <w:r>
+        <w:rPr>
+          <w:b/>
+          <w:bCs/>
+          <w:sz w:val="28"/>
+          <w:szCs w:val="28"/>
+          <w:lang w:val="pt-PT"/>
+        </w:rPr>
+        <w:t>14</w:t>
+      </w:r>
+      <w:r>
+        <w:rPr>
+          <w:b/>
+          <w:bCs/>
+          <w:sz w:val="28"/>
+          <w:szCs w:val="28"/>
+          <w:lang w:val="pt-PT"/>
+        </w:rPr>
+        <w:t>ª</w:t>
+      </w:r>
+      <w:r>
+        <w:rPr>
+          <w:b/>
+          <w:bCs/>
+          <w:sz w:val="28"/>
+          <w:szCs w:val="28"/>
+          <w:lang w:val="pt-PT"/>
+        </w:rPr>
+        <w:t xml:space="preserve"> Semana</w:t>
       </w:r>
       <w:r>
         <w:rPr>
@@ -1026,13 +1310,13 @@
     <w:name w:val="Normal"/>
     <w:qFormat/>
   </w:style>
-  <w:style w:type="character" w:default="1" w:styleId="DefaultParagraphFont">
+  <w:style w:type="character" w:default="1" w:styleId="Tipodeletrapredefinidodopargrafo">
     <w:name w:val="Default Paragraph Font"/>
     <w:uiPriority w:val="1"/>
     <w:semiHidden/>
     <w:unhideWhenUsed/>
   </w:style>
-  <w:style w:type="table" w:default="1" w:styleId="TableNormal">
+  <w:style w:type="table" w:default="1" w:styleId="Tabelanormal">
     <w:name w:val="Normal Table"/>
     <w:uiPriority w:val="99"/>
     <w:semiHidden/>
@@ -1047,7 +1331,7 @@
       </w:tblCellMar>
     </w:tblPr>
   </w:style>
-  <w:style w:type="numbering" w:default="1" w:styleId="NoList">
+  <w:style w:type="numbering" w:default="1" w:styleId="Semlista">
     <w:name w:val="No List"/>
     <w:uiPriority w:val="99"/>
     <w:semiHidden/>

</xml_diff>